<commit_message>
update a3 and 4
</commit_message>
<xml_diff>
--- a/assignments/Assignment 3.docx
+++ b/assignments/Assignment 3.docx
@@ -1,6 +1,6 @@
 
 <file path=word/document.xml><?xml version="1.0" encoding="utf-8"?>
-<w:document xmlns:wpc="http://schemas.microsoft.com/office/word/2010/wordprocessingCanvas" xmlns:mc="http://schemas.openxmlformats.org/markup-compatibility/2006" xmlns:o="urn:schemas-microsoft-com:office:office" xmlns:r="http://schemas.openxmlformats.org/officeDocument/2006/relationships" xmlns:m="http://schemas.openxmlformats.org/officeDocument/2006/math" xmlns:v="urn:schemas-microsoft-com:vml" xmlns:wp14="http://schemas.microsoft.com/office/word/2010/wordprocessingDrawing" xmlns:wp="http://schemas.openxmlformats.org/drawingml/2006/wordprocessingDrawing" xmlns:w10="urn:schemas-microsoft-com:office:word" xmlns:w="http://schemas.openxmlformats.org/wordprocessingml/2006/main" xmlns:w14="http://schemas.microsoft.com/office/word/2010/wordml" xmlns:w15="http://schemas.microsoft.com/office/word/2012/wordml" xmlns:wpg="http://schemas.microsoft.com/office/word/2010/wordprocessingGroup" xmlns:wpi="http://schemas.microsoft.com/office/word/2010/wordprocessingInk" xmlns:wne="http://schemas.microsoft.com/office/word/2006/wordml" xmlns:wps="http://schemas.microsoft.com/office/word/2010/wordprocessingShape" mc:Ignorable="w14 w15 wp14">
+<w:document xmlns:wpc="http://schemas.microsoft.com/office/word/2010/wordprocessingCanvas" xmlns:cx="http://schemas.microsoft.com/office/drawing/2014/chartex" xmlns:cx1="http://schemas.microsoft.com/office/drawing/2015/9/8/chartex" xmlns:cx2="http://schemas.microsoft.com/office/drawing/2015/10/21/chartex" xmlns:cx3="http://schemas.microsoft.com/office/drawing/2016/5/9/chartex" xmlns:cx4="http://schemas.microsoft.com/office/drawing/2016/5/10/chartex" xmlns:cx5="http://schemas.microsoft.com/office/drawing/2016/5/11/chartex" xmlns:cx6="http://schemas.microsoft.com/office/drawing/2016/5/12/chartex" xmlns:cx7="http://schemas.microsoft.com/office/drawing/2016/5/13/chartex" xmlns:cx8="http://schemas.microsoft.com/office/drawing/2016/5/14/chartex" xmlns:mc="http://schemas.openxmlformats.org/markup-compatibility/2006" xmlns:aink="http://schemas.microsoft.com/office/drawing/2016/ink" xmlns:am3d="http://schemas.microsoft.com/office/drawing/2017/model3d" xmlns:o="urn:schemas-microsoft-com:office:office" xmlns:oel="http://schemas.microsoft.com/office/2019/extlst" xmlns:r="http://schemas.openxmlformats.org/officeDocument/2006/relationships" xmlns:m="http://schemas.openxmlformats.org/officeDocument/2006/math" xmlns:v="urn:schemas-microsoft-com:vml" xmlns:wp14="http://schemas.microsoft.com/office/word/2010/wordprocessingDrawing" xmlns:wp="http://schemas.openxmlformats.org/drawingml/2006/wordprocessingDrawing" xmlns:w10="urn:schemas-microsoft-com:office:word" xmlns:w="http://schemas.openxmlformats.org/wordprocessingml/2006/main" xmlns:w14="http://schemas.microsoft.com/office/word/2010/wordml" xmlns:w15="http://schemas.microsoft.com/office/word/2012/wordml" xmlns:w16cex="http://schemas.microsoft.com/office/word/2018/wordml/cex" xmlns:w16cid="http://schemas.microsoft.com/office/word/2016/wordml/cid" xmlns:w16="http://schemas.microsoft.com/office/word/2018/wordml" xmlns:w16sdtdh="http://schemas.microsoft.com/office/word/2020/wordml/sdtdatahash" xmlns:w16se="http://schemas.microsoft.com/office/word/2015/wordml/symex" xmlns:wpg="http://schemas.microsoft.com/office/word/2010/wordprocessingGroup" xmlns:wpi="http://schemas.microsoft.com/office/word/2010/wordprocessingInk" xmlns:wne="http://schemas.microsoft.com/office/word/2006/wordml" xmlns:wps="http://schemas.microsoft.com/office/word/2010/wordprocessingShape" mc:Ignorable="w14 w15 w16se w16cid w16 w16cex w16sdtdh wp14">
   <w:body>
     <w:p>
       <w:pPr>
@@ -29,16 +29,35 @@
           <w:rFonts w:ascii="Arial" w:hAnsi="Arial" w:cs="Arial"/>
           <w:b/>
         </w:rPr>
-        <w:t>July 13</w:t>
-      </w:r>
-      <w:bookmarkStart w:id="0" w:name="_GoBack"/>
-      <w:bookmarkEnd w:id="0"/>
+        <w:t>March</w:t>
+      </w:r>
       <w:r>
         <w:rPr>
           <w:rFonts w:ascii="Arial" w:hAnsi="Arial" w:cs="Arial"/>
           <w:b/>
         </w:rPr>
-        <w:t>, 2022</w:t>
+        <w:t xml:space="preserve"> 2</w:t>
+      </w:r>
+      <w:r>
+        <w:rPr>
+          <w:rFonts w:ascii="Arial" w:hAnsi="Arial" w:cs="Arial"/>
+          <w:b/>
+        </w:rPr>
+        <w:t>1</w:t>
+      </w:r>
+      <w:r>
+        <w:rPr>
+          <w:rFonts w:ascii="Arial" w:hAnsi="Arial" w:cs="Arial"/>
+          <w:b/>
+        </w:rPr>
+        <w:t>, 202</w:t>
+      </w:r>
+      <w:r>
+        <w:rPr>
+          <w:rFonts w:ascii="Arial" w:hAnsi="Arial" w:cs="Arial"/>
+          <w:b/>
+        </w:rPr>
+        <w:t>3</w:t>
       </w:r>
       <w:r>
         <w:rPr>
@@ -224,7 +243,21 @@
         <w:rPr>
           <w:rFonts w:ascii="Arial" w:eastAsiaTheme="minorEastAsia" w:hAnsi="Arial" w:cs="Arial"/>
         </w:rPr>
-        <w:t>[Week 7: (a)-(f), Week 8: (g)-(j)] In Assignment 1, we considered two variables from the undergrad student survey: high school GPA (HSGPA) and college GPA (CollegeGPA). We examined the sample means to determine differences between high school GPA and college GPA in the sample. Let's now extend this to the population to determine if there is a difference (or not) in the population means using a</w:t>
+        <w:t>[Week 7: (a)-(f), Week 8: (g)-(j)] In Assignment 1, we considered two variables from the undergrad student survey: high school GPA (HSGPA) and college GPA (</w:t>
+      </w:r>
+      <w:proofErr w:type="spellStart"/>
+      <w:r>
+        <w:rPr>
+          <w:rFonts w:ascii="Arial" w:eastAsiaTheme="minorEastAsia" w:hAnsi="Arial" w:cs="Arial"/>
+        </w:rPr>
+        <w:t>CollegeGPA</w:t>
+      </w:r>
+      <w:proofErr w:type="spellEnd"/>
+      <w:r>
+        <w:rPr>
+          <w:rFonts w:ascii="Arial" w:eastAsiaTheme="minorEastAsia" w:hAnsi="Arial" w:cs="Arial"/>
+        </w:rPr>
+        <w:t>). We examined the sample means to determine differences between high school GPA and college GPA in the sample. Let's now extend this to the population to determine if there is a difference (or not) in the population means using a</w:t>
       </w:r>
       <w:r>
         <w:rPr>
@@ -264,8 +297,16 @@
         <w:rPr>
           <w:rFonts w:ascii="Arial" w:eastAsiaTheme="minorEastAsia" w:hAnsi="Arial" w:cs="Arial"/>
         </w:rPr>
-        <w:t>Write the null hypothesis in symbols and words</w:t>
-      </w:r>
+        <w:t xml:space="preserve">Write the null hypothesis in symbols and </w:t>
+      </w:r>
+      <w:proofErr w:type="gramStart"/>
+      <w:r>
+        <w:rPr>
+          <w:rFonts w:ascii="Arial" w:eastAsiaTheme="minorEastAsia" w:hAnsi="Arial" w:cs="Arial"/>
+        </w:rPr>
+        <w:t>words</w:t>
+      </w:r>
+      <w:proofErr w:type="gramEnd"/>
     </w:p>
     <w:p>
       <w:pPr>
@@ -286,8 +327,16 @@
         <w:rPr>
           <w:rFonts w:ascii="Arial" w:eastAsiaTheme="minorEastAsia" w:hAnsi="Arial" w:cs="Arial"/>
         </w:rPr>
-        <w:t>Write the alternative hypothesis in symbols and words</w:t>
-      </w:r>
+        <w:t xml:space="preserve">Write the alternative hypothesis in symbols and </w:t>
+      </w:r>
+      <w:proofErr w:type="gramStart"/>
+      <w:r>
+        <w:rPr>
+          <w:rFonts w:ascii="Arial" w:eastAsiaTheme="minorEastAsia" w:hAnsi="Arial" w:cs="Arial"/>
+        </w:rPr>
+        <w:t>words</w:t>
+      </w:r>
+      <w:proofErr w:type="gramEnd"/>
     </w:p>
     <w:p>
       <w:pPr>
@@ -366,7 +415,21 @@
         <w:rPr>
           <w:rFonts w:ascii="Arial" w:eastAsiaTheme="minorEastAsia" w:hAnsi="Arial" w:cs="Arial"/>
         </w:rPr>
-        <w:t>. Note: to run the analyses in Excel, row 228 must be deleted because there is a missing value for CollegeGPA.</w:t>
+        <w:t xml:space="preserve">. Note: to run the analyses in Excel, row 228 must be deleted because there is a missing value for </w:t>
+      </w:r>
+      <w:proofErr w:type="spellStart"/>
+      <w:r>
+        <w:rPr>
+          <w:rFonts w:ascii="Arial" w:eastAsiaTheme="minorEastAsia" w:hAnsi="Arial" w:cs="Arial"/>
+        </w:rPr>
+        <w:t>CollegeGPA</w:t>
+      </w:r>
+      <w:proofErr w:type="spellEnd"/>
+      <w:r>
+        <w:rPr>
+          <w:rFonts w:ascii="Arial" w:eastAsiaTheme="minorEastAsia" w:hAnsi="Arial" w:cs="Arial"/>
+        </w:rPr>
+        <w:t>.</w:t>
       </w:r>
     </w:p>
     <w:p>
@@ -388,8 +451,16 @@
         <w:rPr>
           <w:rFonts w:ascii="Arial" w:eastAsiaTheme="minorEastAsia" w:hAnsi="Arial" w:cs="Arial"/>
         </w:rPr>
-        <w:t>Make a decision about the null using the p-value approach</w:t>
-      </w:r>
+        <w:t xml:space="preserve">Make a decision about the null using the p-value </w:t>
+      </w:r>
+      <w:proofErr w:type="gramStart"/>
+      <w:r>
+        <w:rPr>
+          <w:rFonts w:ascii="Arial" w:eastAsiaTheme="minorEastAsia" w:hAnsi="Arial" w:cs="Arial"/>
+        </w:rPr>
+        <w:t>approach</w:t>
+      </w:r>
+      <w:proofErr w:type="gramEnd"/>
     </w:p>
     <w:p>
       <w:pPr>
@@ -410,8 +481,16 @@
         <w:rPr>
           <w:rFonts w:ascii="Arial" w:eastAsiaTheme="minorEastAsia" w:hAnsi="Arial" w:cs="Arial"/>
         </w:rPr>
-        <w:t>Write the conclusion in APA style</w:t>
-      </w:r>
+        <w:t xml:space="preserve">Write the conclusion in APA </w:t>
+      </w:r>
+      <w:proofErr w:type="gramStart"/>
+      <w:r>
+        <w:rPr>
+          <w:rFonts w:ascii="Arial" w:eastAsiaTheme="minorEastAsia" w:hAnsi="Arial" w:cs="Arial"/>
+        </w:rPr>
+        <w:t>style</w:t>
+      </w:r>
+      <w:proofErr w:type="gramEnd"/>
     </w:p>
     <w:p>
       <w:pPr>
@@ -482,7 +561,21 @@
         <w:rPr>
           <w:rFonts w:ascii="Arial" w:eastAsiaTheme="minorEastAsia" w:hAnsi="Arial" w:cs="Arial"/>
         </w:rPr>
-        <w:t>Using the CI, make a decision about the null hypothesis. Be sure to explain your reasoning.</w:t>
+        <w:t xml:space="preserve">Using the CI, </w:t>
+      </w:r>
+      <w:proofErr w:type="gramStart"/>
+      <w:r>
+        <w:rPr>
+          <w:rFonts w:ascii="Arial" w:eastAsiaTheme="minorEastAsia" w:hAnsi="Arial" w:cs="Arial"/>
+        </w:rPr>
+        <w:t>make a decision</w:t>
+      </w:r>
+      <w:proofErr w:type="gramEnd"/>
+      <w:r>
+        <w:rPr>
+          <w:rFonts w:ascii="Arial" w:eastAsiaTheme="minorEastAsia" w:hAnsi="Arial" w:cs="Arial"/>
+        </w:rPr>
+        <w:t xml:space="preserve"> about the null hypothesis. Be sure to explain your reasoning.</w:t>
       </w:r>
     </w:p>
     <w:p>
@@ -571,8 +664,16 @@
         <w:rPr>
           <w:rFonts w:ascii="Arial" w:eastAsiaTheme="minorEastAsia" w:hAnsi="Arial" w:cs="Arial"/>
         </w:rPr>
-        <w:t>Write the null hypothesis in symbols and words</w:t>
-      </w:r>
+        <w:t xml:space="preserve">Write the null hypothesis in symbols and </w:t>
+      </w:r>
+      <w:proofErr w:type="gramStart"/>
+      <w:r>
+        <w:rPr>
+          <w:rFonts w:ascii="Arial" w:eastAsiaTheme="minorEastAsia" w:hAnsi="Arial" w:cs="Arial"/>
+        </w:rPr>
+        <w:t>words</w:t>
+      </w:r>
+      <w:proofErr w:type="gramEnd"/>
     </w:p>
     <w:p>
       <w:pPr>
@@ -593,8 +694,16 @@
         <w:rPr>
           <w:rFonts w:ascii="Arial" w:eastAsiaTheme="minorEastAsia" w:hAnsi="Arial" w:cs="Arial"/>
         </w:rPr>
-        <w:t>Write the alternative hypothesis in symbols and words</w:t>
-      </w:r>
+        <w:t xml:space="preserve">Write the alternative hypothesis in symbols and </w:t>
+      </w:r>
+      <w:proofErr w:type="gramStart"/>
+      <w:r>
+        <w:rPr>
+          <w:rFonts w:ascii="Arial" w:eastAsiaTheme="minorEastAsia" w:hAnsi="Arial" w:cs="Arial"/>
+        </w:rPr>
+        <w:t>words</w:t>
+      </w:r>
+      <w:proofErr w:type="gramEnd"/>
     </w:p>
     <w:p>
       <w:pPr>
@@ -615,8 +724,16 @@
         <w:rPr>
           <w:rFonts w:ascii="Arial" w:eastAsiaTheme="minorEastAsia" w:hAnsi="Arial" w:cs="Arial"/>
         </w:rPr>
-        <w:t>By hand, calculate the degrees of freedom. Show calculation</w:t>
-      </w:r>
+        <w:t xml:space="preserve">By hand, calculate the degrees of freedom. Show </w:t>
+      </w:r>
+      <w:proofErr w:type="gramStart"/>
+      <w:r>
+        <w:rPr>
+          <w:rFonts w:ascii="Arial" w:eastAsiaTheme="minorEastAsia" w:hAnsi="Arial" w:cs="Arial"/>
+        </w:rPr>
+        <w:t>calculation</w:t>
+      </w:r>
+      <w:proofErr w:type="gramEnd"/>
     </w:p>
     <w:p>
       <w:pPr>
@@ -649,8 +766,16 @@
         <w:rPr>
           <w:rFonts w:ascii="Arial" w:eastAsiaTheme="minorEastAsia" w:hAnsi="Arial" w:cs="Arial"/>
         </w:rPr>
-        <w:t xml:space="preserve"> to obtain the test statistic and p-value</w:t>
-      </w:r>
+        <w:t xml:space="preserve"> to obtain the test statistic and p-</w:t>
+      </w:r>
+      <w:proofErr w:type="gramStart"/>
+      <w:r>
+        <w:rPr>
+          <w:rFonts w:ascii="Arial" w:eastAsiaTheme="minorEastAsia" w:hAnsi="Arial" w:cs="Arial"/>
+        </w:rPr>
+        <w:t>value</w:t>
+      </w:r>
+      <w:proofErr w:type="gramEnd"/>
     </w:p>
     <w:p>
       <w:pPr>
@@ -671,8 +796,16 @@
         <w:rPr>
           <w:rFonts w:ascii="Arial" w:eastAsiaTheme="minorEastAsia" w:hAnsi="Arial" w:cs="Arial"/>
         </w:rPr>
-        <w:t>Make a decision about the null using the p-value approach</w:t>
-      </w:r>
+        <w:t xml:space="preserve">Make a decision about the null using the p-value </w:t>
+      </w:r>
+      <w:proofErr w:type="gramStart"/>
+      <w:r>
+        <w:rPr>
+          <w:rFonts w:ascii="Arial" w:eastAsiaTheme="minorEastAsia" w:hAnsi="Arial" w:cs="Arial"/>
+        </w:rPr>
+        <w:t>approach</w:t>
+      </w:r>
+      <w:proofErr w:type="gramEnd"/>
     </w:p>
     <w:p>
       <w:pPr>
@@ -693,8 +826,16 @@
         <w:rPr>
           <w:rFonts w:ascii="Arial" w:eastAsiaTheme="minorEastAsia" w:hAnsi="Arial" w:cs="Arial"/>
         </w:rPr>
-        <w:t>Write the conclusion in APA style</w:t>
-      </w:r>
+        <w:t xml:space="preserve">Write the conclusion in APA </w:t>
+      </w:r>
+      <w:proofErr w:type="gramStart"/>
+      <w:r>
+        <w:rPr>
+          <w:rFonts w:ascii="Arial" w:eastAsiaTheme="minorEastAsia" w:hAnsi="Arial" w:cs="Arial"/>
+        </w:rPr>
+        <w:t>style</w:t>
+      </w:r>
+      <w:proofErr w:type="gramEnd"/>
     </w:p>
     <w:p>
       <w:pPr>
@@ -765,7 +906,21 @@
         <w:rPr>
           <w:rFonts w:ascii="Arial" w:eastAsiaTheme="minorEastAsia" w:hAnsi="Arial" w:cs="Arial"/>
         </w:rPr>
-        <w:t>Using the CI, make a decision about the null hypothesis. Be sure to explain your reasoning.</w:t>
+        <w:t xml:space="preserve">Using the CI, </w:t>
+      </w:r>
+      <w:proofErr w:type="gramStart"/>
+      <w:r>
+        <w:rPr>
+          <w:rFonts w:ascii="Arial" w:eastAsiaTheme="minorEastAsia" w:hAnsi="Arial" w:cs="Arial"/>
+        </w:rPr>
+        <w:t>make a decision</w:t>
+      </w:r>
+      <w:proofErr w:type="gramEnd"/>
+      <w:r>
+        <w:rPr>
+          <w:rFonts w:ascii="Arial" w:eastAsiaTheme="minorEastAsia" w:hAnsi="Arial" w:cs="Arial"/>
+        </w:rPr>
+        <w:t xml:space="preserve"> about the null hypothesis. Be sure to explain your reasoning.</w:t>
       </w:r>
     </w:p>
     <w:p>
@@ -806,7 +961,6 @@
         <w:rPr>
           <w:rFonts w:ascii="Arial" w:eastAsiaTheme="minorEastAsia" w:hAnsi="Arial" w:cs="Arial"/>
         </w:rPr>
-        <w:lastRenderedPageBreak/>
         <w:t>[</w:t>
       </w:r>
       <w:r>
@@ -819,13 +973,41 @@
         <w:rPr>
           <w:rFonts w:ascii="Arial" w:eastAsiaTheme="minorEastAsia" w:hAnsi="Arial" w:cs="Arial"/>
         </w:rPr>
-        <w:t>To test whether arousal or stress levels increase as the difficulty of a task increases, eight participants were asked to complete an easy, typical or difficult task. Their galvanic skin response (GSR) was recorded. A GSR measures the electrical signals</w:t>
-      </w:r>
-      <w:r>
-        <w:rPr>
-          <w:rFonts w:ascii="Arial" w:eastAsiaTheme="minorEastAsia" w:hAnsi="Arial" w:cs="Arial"/>
-        </w:rPr>
-        <w:t xml:space="preserve"> of the skin in units called microSiemens, with higher signals indicating greater arousal or stress. The data for each task is giv</w:t>
+        <w:t xml:space="preserve">To test whether arousal or stress levels increase as the difficulty of a task increases, eight participants were asked to complete an easy, </w:t>
+      </w:r>
+      <w:proofErr w:type="gramStart"/>
+      <w:r>
+        <w:rPr>
+          <w:rFonts w:ascii="Arial" w:eastAsiaTheme="minorEastAsia" w:hAnsi="Arial" w:cs="Arial"/>
+        </w:rPr>
+        <w:t>typical</w:t>
+      </w:r>
+      <w:proofErr w:type="gramEnd"/>
+      <w:r>
+        <w:rPr>
+          <w:rFonts w:ascii="Arial" w:eastAsiaTheme="minorEastAsia" w:hAnsi="Arial" w:cs="Arial"/>
+        </w:rPr>
+        <w:t xml:space="preserve"> or difficult task. Their galvanic skin response (GSR) was recorded. A GSR measures the electrical signals</w:t>
+      </w:r>
+      <w:r>
+        <w:rPr>
+          <w:rFonts w:ascii="Arial" w:eastAsiaTheme="minorEastAsia" w:hAnsi="Arial" w:cs="Arial"/>
+        </w:rPr>
+        <w:t xml:space="preserve"> of the skin in units called </w:t>
+      </w:r>
+      <w:proofErr w:type="spellStart"/>
+      <w:r>
+        <w:rPr>
+          <w:rFonts w:ascii="Arial" w:eastAsiaTheme="minorEastAsia" w:hAnsi="Arial" w:cs="Arial"/>
+        </w:rPr>
+        <w:t>microSiemens</w:t>
+      </w:r>
+      <w:proofErr w:type="spellEnd"/>
+      <w:r>
+        <w:rPr>
+          <w:rFonts w:ascii="Arial" w:eastAsiaTheme="minorEastAsia" w:hAnsi="Arial" w:cs="Arial"/>
+        </w:rPr>
+        <w:t>, with higher signals indicating greater arousal or stress. The data for each task is giv</w:t>
       </w:r>
       <w:r>
         <w:rPr>
@@ -865,8 +1047,16 @@
         <w:rPr>
           <w:rFonts w:ascii="Arial" w:eastAsia="Times New Roman" w:hAnsi="Arial" w:cs="Arial"/>
         </w:rPr>
-        <w:t>Write the null hypothesis in symbols and words</w:t>
-      </w:r>
+        <w:t xml:space="preserve">Write the null hypothesis in symbols and </w:t>
+      </w:r>
+      <w:proofErr w:type="gramStart"/>
+      <w:r>
+        <w:rPr>
+          <w:rFonts w:ascii="Arial" w:eastAsia="Times New Roman" w:hAnsi="Arial" w:cs="Arial"/>
+        </w:rPr>
+        <w:t>words</w:t>
+      </w:r>
+      <w:proofErr w:type="gramEnd"/>
     </w:p>
     <w:p>
       <w:pPr>
@@ -887,8 +1077,16 @@
         <w:rPr>
           <w:rFonts w:ascii="Arial" w:eastAsia="Times New Roman" w:hAnsi="Arial" w:cs="Arial"/>
         </w:rPr>
-        <w:t>Write the alternative hypothesis in symbols and words</w:t>
-      </w:r>
+        <w:t xml:space="preserve">Write the alternative hypothesis in symbols and </w:t>
+      </w:r>
+      <w:proofErr w:type="gramStart"/>
+      <w:r>
+        <w:rPr>
+          <w:rFonts w:ascii="Arial" w:eastAsia="Times New Roman" w:hAnsi="Arial" w:cs="Arial"/>
+        </w:rPr>
+        <w:t>words</w:t>
+      </w:r>
+      <w:proofErr w:type="gramEnd"/>
     </w:p>
     <w:p>
       <w:pPr>
@@ -909,7 +1107,21 @@
         <w:rPr>
           <w:rFonts w:ascii="Arial" w:eastAsia="Times New Roman" w:hAnsi="Arial" w:cs="Arial"/>
         </w:rPr>
-        <w:t>By hand, calculate each degrees of freedom. Show calculations.</w:t>
+        <w:t xml:space="preserve">By hand, calculate each </w:t>
+      </w:r>
+      <w:proofErr w:type="gramStart"/>
+      <w:r>
+        <w:rPr>
+          <w:rFonts w:ascii="Arial" w:eastAsia="Times New Roman" w:hAnsi="Arial" w:cs="Arial"/>
+        </w:rPr>
+        <w:t>degrees</w:t>
+      </w:r>
+      <w:proofErr w:type="gramEnd"/>
+      <w:r>
+        <w:rPr>
+          <w:rFonts w:ascii="Arial" w:eastAsia="Times New Roman" w:hAnsi="Arial" w:cs="Arial"/>
+        </w:rPr>
+        <w:t xml:space="preserve"> of freedom. Show calculations.</w:t>
       </w:r>
     </w:p>
     <w:p>
@@ -961,11 +1173,19 @@
           <w:rFonts w:ascii="Arial" w:eastAsiaTheme="minorEastAsia" w:hAnsi="Arial" w:cs="Arial"/>
         </w:rPr>
       </w:pPr>
-      <w:r>
-        <w:rPr>
-          <w:rFonts w:ascii="Arial" w:eastAsiaTheme="minorEastAsia" w:hAnsi="Arial" w:cs="Arial"/>
-        </w:rPr>
-        <w:t>Make a decision about the null using the p-value approach</w:t>
+      <w:proofErr w:type="gramStart"/>
+      <w:r>
+        <w:rPr>
+          <w:rFonts w:ascii="Arial" w:eastAsiaTheme="minorEastAsia" w:hAnsi="Arial" w:cs="Arial"/>
+        </w:rPr>
+        <w:t>Make a decision</w:t>
+      </w:r>
+      <w:proofErr w:type="gramEnd"/>
+      <w:r>
+        <w:rPr>
+          <w:rFonts w:ascii="Arial" w:eastAsiaTheme="minorEastAsia" w:hAnsi="Arial" w:cs="Arial"/>
+        </w:rPr>
+        <w:t xml:space="preserve"> about the null using the p-value approach</w:t>
       </w:r>
       <w:r>
         <w:rPr>
@@ -1047,7 +1267,7 @@
 </file>
 
 <file path=word/endnotes.xml><?xml version="1.0" encoding="utf-8"?>
-<w:endnotes xmlns:wpc="http://schemas.microsoft.com/office/word/2010/wordprocessingCanvas" xmlns:mc="http://schemas.openxmlformats.org/markup-compatibility/2006" xmlns:o="urn:schemas-microsoft-com:office:office" xmlns:r="http://schemas.openxmlformats.org/officeDocument/2006/relationships" xmlns:m="http://schemas.openxmlformats.org/officeDocument/2006/math" xmlns:v="urn:schemas-microsoft-com:vml" xmlns:wp14="http://schemas.microsoft.com/office/word/2010/wordprocessingDrawing" xmlns:wp="http://schemas.openxmlformats.org/drawingml/2006/wordprocessingDrawing" xmlns:w10="urn:schemas-microsoft-com:office:word" xmlns:w="http://schemas.openxmlformats.org/wordprocessingml/2006/main" xmlns:w14="http://schemas.microsoft.com/office/word/2010/wordml" xmlns:w15="http://schemas.microsoft.com/office/word/2012/wordml" xmlns:wpg="http://schemas.microsoft.com/office/word/2010/wordprocessingGroup" xmlns:wpi="http://schemas.microsoft.com/office/word/2010/wordprocessingInk" xmlns:wne="http://schemas.microsoft.com/office/word/2006/wordml" xmlns:wps="http://schemas.microsoft.com/office/word/2010/wordprocessingShape" mc:Ignorable="w14 w15 wp14">
+<w:endnotes xmlns:wpc="http://schemas.microsoft.com/office/word/2010/wordprocessingCanvas" xmlns:cx="http://schemas.microsoft.com/office/drawing/2014/chartex" xmlns:cx1="http://schemas.microsoft.com/office/drawing/2015/9/8/chartex" xmlns:cx2="http://schemas.microsoft.com/office/drawing/2015/10/21/chartex" xmlns:cx3="http://schemas.microsoft.com/office/drawing/2016/5/9/chartex" xmlns:cx4="http://schemas.microsoft.com/office/drawing/2016/5/10/chartex" xmlns:cx5="http://schemas.microsoft.com/office/drawing/2016/5/11/chartex" xmlns:cx6="http://schemas.microsoft.com/office/drawing/2016/5/12/chartex" xmlns:cx7="http://schemas.microsoft.com/office/drawing/2016/5/13/chartex" xmlns:cx8="http://schemas.microsoft.com/office/drawing/2016/5/14/chartex" xmlns:mc="http://schemas.openxmlformats.org/markup-compatibility/2006" xmlns:aink="http://schemas.microsoft.com/office/drawing/2016/ink" xmlns:am3d="http://schemas.microsoft.com/office/drawing/2017/model3d" xmlns:o="urn:schemas-microsoft-com:office:office" xmlns:oel="http://schemas.microsoft.com/office/2019/extlst" xmlns:r="http://schemas.openxmlformats.org/officeDocument/2006/relationships" xmlns:m="http://schemas.openxmlformats.org/officeDocument/2006/math" xmlns:v="urn:schemas-microsoft-com:vml" xmlns:wp14="http://schemas.microsoft.com/office/word/2010/wordprocessingDrawing" xmlns:wp="http://schemas.openxmlformats.org/drawingml/2006/wordprocessingDrawing" xmlns:w10="urn:schemas-microsoft-com:office:word" xmlns:w="http://schemas.openxmlformats.org/wordprocessingml/2006/main" xmlns:w14="http://schemas.microsoft.com/office/word/2010/wordml" xmlns:w15="http://schemas.microsoft.com/office/word/2012/wordml" xmlns:w16cex="http://schemas.microsoft.com/office/word/2018/wordml/cex" xmlns:w16cid="http://schemas.microsoft.com/office/word/2016/wordml/cid" xmlns:w16="http://schemas.microsoft.com/office/word/2018/wordml" xmlns:w16sdtdh="http://schemas.microsoft.com/office/word/2020/wordml/sdtdatahash" xmlns:w16se="http://schemas.microsoft.com/office/word/2015/wordml/symex" xmlns:wpg="http://schemas.microsoft.com/office/word/2010/wordprocessingGroup" xmlns:wpi="http://schemas.microsoft.com/office/word/2010/wordprocessingInk" xmlns:wne="http://schemas.microsoft.com/office/word/2006/wordml" xmlns:wps="http://schemas.microsoft.com/office/word/2010/wordprocessingShape" mc:Ignorable="w14 w15 w16se w16cid w16 w16cex w16sdtdh wp14">
   <w:endnote w:type="separator" w:id="-1">
     <w:p>
       <w:pPr>
@@ -1072,7 +1292,7 @@
 </file>
 
 <file path=word/footnotes.xml><?xml version="1.0" encoding="utf-8"?>
-<w:footnotes xmlns:wpc="http://schemas.microsoft.com/office/word/2010/wordprocessingCanvas" xmlns:mc="http://schemas.openxmlformats.org/markup-compatibility/2006" xmlns:o="urn:schemas-microsoft-com:office:office" xmlns:r="http://schemas.openxmlformats.org/officeDocument/2006/relationships" xmlns:m="http://schemas.openxmlformats.org/officeDocument/2006/math" xmlns:v="urn:schemas-microsoft-com:vml" xmlns:wp14="http://schemas.microsoft.com/office/word/2010/wordprocessingDrawing" xmlns:wp="http://schemas.openxmlformats.org/drawingml/2006/wordprocessingDrawing" xmlns:w10="urn:schemas-microsoft-com:office:word" xmlns:w="http://schemas.openxmlformats.org/wordprocessingml/2006/main" xmlns:w14="http://schemas.microsoft.com/office/word/2010/wordml" xmlns:w15="http://schemas.microsoft.com/office/word/2012/wordml" xmlns:wpg="http://schemas.microsoft.com/office/word/2010/wordprocessingGroup" xmlns:wpi="http://schemas.microsoft.com/office/word/2010/wordprocessingInk" xmlns:wne="http://schemas.microsoft.com/office/word/2006/wordml" xmlns:wps="http://schemas.microsoft.com/office/word/2010/wordprocessingShape" mc:Ignorable="w14 w15 wp14">
+<w:footnotes xmlns:wpc="http://schemas.microsoft.com/office/word/2010/wordprocessingCanvas" xmlns:cx="http://schemas.microsoft.com/office/drawing/2014/chartex" xmlns:cx1="http://schemas.microsoft.com/office/drawing/2015/9/8/chartex" xmlns:cx2="http://schemas.microsoft.com/office/drawing/2015/10/21/chartex" xmlns:cx3="http://schemas.microsoft.com/office/drawing/2016/5/9/chartex" xmlns:cx4="http://schemas.microsoft.com/office/drawing/2016/5/10/chartex" xmlns:cx5="http://schemas.microsoft.com/office/drawing/2016/5/11/chartex" xmlns:cx6="http://schemas.microsoft.com/office/drawing/2016/5/12/chartex" xmlns:cx7="http://schemas.microsoft.com/office/drawing/2016/5/13/chartex" xmlns:cx8="http://schemas.microsoft.com/office/drawing/2016/5/14/chartex" xmlns:mc="http://schemas.openxmlformats.org/markup-compatibility/2006" xmlns:aink="http://schemas.microsoft.com/office/drawing/2016/ink" xmlns:am3d="http://schemas.microsoft.com/office/drawing/2017/model3d" xmlns:o="urn:schemas-microsoft-com:office:office" xmlns:oel="http://schemas.microsoft.com/office/2019/extlst" xmlns:r="http://schemas.openxmlformats.org/officeDocument/2006/relationships" xmlns:m="http://schemas.openxmlformats.org/officeDocument/2006/math" xmlns:v="urn:schemas-microsoft-com:vml" xmlns:wp14="http://schemas.microsoft.com/office/word/2010/wordprocessingDrawing" xmlns:wp="http://schemas.openxmlformats.org/drawingml/2006/wordprocessingDrawing" xmlns:w10="urn:schemas-microsoft-com:office:word" xmlns:w="http://schemas.openxmlformats.org/wordprocessingml/2006/main" xmlns:w14="http://schemas.microsoft.com/office/word/2010/wordml" xmlns:w15="http://schemas.microsoft.com/office/word/2012/wordml" xmlns:w16cex="http://schemas.microsoft.com/office/word/2018/wordml/cex" xmlns:w16cid="http://schemas.microsoft.com/office/word/2016/wordml/cid" xmlns:w16="http://schemas.microsoft.com/office/word/2018/wordml" xmlns:w16sdtdh="http://schemas.microsoft.com/office/word/2020/wordml/sdtdatahash" xmlns:w16se="http://schemas.microsoft.com/office/word/2015/wordml/symex" xmlns:wpg="http://schemas.microsoft.com/office/word/2010/wordprocessingGroup" xmlns:wpi="http://schemas.microsoft.com/office/word/2010/wordprocessingInk" xmlns:wne="http://schemas.microsoft.com/office/word/2006/wordml" xmlns:wps="http://schemas.microsoft.com/office/word/2010/wordprocessingShape" mc:Ignorable="w14 w15 w16se w16cid w16 w16cex w16sdtdh wp14">
   <w:footnote w:type="separator" w:id="-1">
     <w:p>
       <w:pPr>
@@ -1097,7 +1317,7 @@
 </file>
 
 <file path=word/numbering.xml><?xml version="1.0" encoding="utf-8"?>
-<w:numbering xmlns:wpc="http://schemas.microsoft.com/office/word/2010/wordprocessingCanvas" xmlns:mc="http://schemas.openxmlformats.org/markup-compatibility/2006" xmlns:o="urn:schemas-microsoft-com:office:office" xmlns:r="http://schemas.openxmlformats.org/officeDocument/2006/relationships" xmlns:m="http://schemas.openxmlformats.org/officeDocument/2006/math" xmlns:v="urn:schemas-microsoft-com:vml" xmlns:wp14="http://schemas.microsoft.com/office/word/2010/wordprocessingDrawing" xmlns:wp="http://schemas.openxmlformats.org/drawingml/2006/wordprocessingDrawing" xmlns:w10="urn:schemas-microsoft-com:office:word" xmlns:w="http://schemas.openxmlformats.org/wordprocessingml/2006/main" xmlns:w14="http://schemas.microsoft.com/office/word/2010/wordml" xmlns:w15="http://schemas.microsoft.com/office/word/2012/wordml" xmlns:wpg="http://schemas.microsoft.com/office/word/2010/wordprocessingGroup" xmlns:wpi="http://schemas.microsoft.com/office/word/2010/wordprocessingInk" xmlns:wne="http://schemas.microsoft.com/office/word/2006/wordml" xmlns:wps="http://schemas.microsoft.com/office/word/2010/wordprocessingShape" mc:Ignorable="w14 w15 wp14">
+<w:numbering xmlns:wpc="http://schemas.microsoft.com/office/word/2010/wordprocessingCanvas" xmlns:cx="http://schemas.microsoft.com/office/drawing/2014/chartex" xmlns:cx1="http://schemas.microsoft.com/office/drawing/2015/9/8/chartex" xmlns:cx2="http://schemas.microsoft.com/office/drawing/2015/10/21/chartex" xmlns:cx3="http://schemas.microsoft.com/office/drawing/2016/5/9/chartex" xmlns:cx4="http://schemas.microsoft.com/office/drawing/2016/5/10/chartex" xmlns:cx5="http://schemas.microsoft.com/office/drawing/2016/5/11/chartex" xmlns:cx6="http://schemas.microsoft.com/office/drawing/2016/5/12/chartex" xmlns:cx7="http://schemas.microsoft.com/office/drawing/2016/5/13/chartex" xmlns:cx8="http://schemas.microsoft.com/office/drawing/2016/5/14/chartex" xmlns:mc="http://schemas.openxmlformats.org/markup-compatibility/2006" xmlns:aink="http://schemas.microsoft.com/office/drawing/2016/ink" xmlns:am3d="http://schemas.microsoft.com/office/drawing/2017/model3d" xmlns:o="urn:schemas-microsoft-com:office:office" xmlns:oel="http://schemas.microsoft.com/office/2019/extlst" xmlns:r="http://schemas.openxmlformats.org/officeDocument/2006/relationships" xmlns:m="http://schemas.openxmlformats.org/officeDocument/2006/math" xmlns:v="urn:schemas-microsoft-com:vml" xmlns:wp14="http://schemas.microsoft.com/office/word/2010/wordprocessingDrawing" xmlns:wp="http://schemas.openxmlformats.org/drawingml/2006/wordprocessingDrawing" xmlns:w10="urn:schemas-microsoft-com:office:word" xmlns:w="http://schemas.openxmlformats.org/wordprocessingml/2006/main" xmlns:w14="http://schemas.microsoft.com/office/word/2010/wordml" xmlns:w15="http://schemas.microsoft.com/office/word/2012/wordml" xmlns:w16cex="http://schemas.microsoft.com/office/word/2018/wordml/cex" xmlns:w16cid="http://schemas.microsoft.com/office/word/2016/wordml/cid" xmlns:w16="http://schemas.microsoft.com/office/word/2018/wordml" xmlns:w16sdtdh="http://schemas.microsoft.com/office/word/2020/wordml/sdtdatahash" xmlns:w16se="http://schemas.microsoft.com/office/word/2015/wordml/symex" xmlns:wpg="http://schemas.microsoft.com/office/word/2010/wordprocessingGroup" xmlns:wpi="http://schemas.microsoft.com/office/word/2010/wordprocessingInk" xmlns:wne="http://schemas.microsoft.com/office/word/2006/wordml" xmlns:wps="http://schemas.microsoft.com/office/word/2010/wordprocessingShape" mc:Ignorable="w14 w15 w16se w16cid w16 w16cex w16sdtdh wp14">
   <w:abstractNum w:abstractNumId="0" w15:restartNumberingAfterBreak="0">
     <w:nsid w:val="1142399C"/>
     <w:multiLevelType w:val="hybridMultilevel"/>
@@ -3001,71 +3221,71 @@
       </w:pPr>
     </w:lvl>
   </w:abstractNum>
-  <w:num w:numId="1">
+  <w:num w:numId="1" w16cid:durableId="1474906052">
     <w:abstractNumId w:val="10"/>
   </w:num>
-  <w:num w:numId="2">
+  <w:num w:numId="2" w16cid:durableId="1795051823">
     <w:abstractNumId w:val="5"/>
   </w:num>
-  <w:num w:numId="3">
+  <w:num w:numId="3" w16cid:durableId="401831538">
     <w:abstractNumId w:val="14"/>
   </w:num>
-  <w:num w:numId="4">
+  <w:num w:numId="4" w16cid:durableId="957300341">
     <w:abstractNumId w:val="2"/>
   </w:num>
-  <w:num w:numId="5">
+  <w:num w:numId="5" w16cid:durableId="1931235371">
     <w:abstractNumId w:val="7"/>
   </w:num>
-  <w:num w:numId="6">
+  <w:num w:numId="6" w16cid:durableId="1002007265">
     <w:abstractNumId w:val="15"/>
   </w:num>
-  <w:num w:numId="7">
+  <w:num w:numId="7" w16cid:durableId="1625425978">
     <w:abstractNumId w:val="3"/>
   </w:num>
-  <w:num w:numId="8">
+  <w:num w:numId="8" w16cid:durableId="1343238907">
     <w:abstractNumId w:val="4"/>
   </w:num>
-  <w:num w:numId="9">
+  <w:num w:numId="9" w16cid:durableId="1501002324">
     <w:abstractNumId w:val="13"/>
   </w:num>
-  <w:num w:numId="10">
+  <w:num w:numId="10" w16cid:durableId="922571793">
     <w:abstractNumId w:val="19"/>
   </w:num>
-  <w:num w:numId="11">
+  <w:num w:numId="11" w16cid:durableId="1381593995">
     <w:abstractNumId w:val="6"/>
   </w:num>
-  <w:num w:numId="12">
+  <w:num w:numId="12" w16cid:durableId="1626691543">
     <w:abstractNumId w:val="0"/>
   </w:num>
-  <w:num w:numId="13">
+  <w:num w:numId="13" w16cid:durableId="926501499">
     <w:abstractNumId w:val="18"/>
   </w:num>
-  <w:num w:numId="14">
+  <w:num w:numId="14" w16cid:durableId="1617831859">
     <w:abstractNumId w:val="12"/>
   </w:num>
-  <w:num w:numId="15">
+  <w:num w:numId="15" w16cid:durableId="1160536045">
     <w:abstractNumId w:val="17"/>
   </w:num>
-  <w:num w:numId="16">
+  <w:num w:numId="16" w16cid:durableId="476722331">
     <w:abstractNumId w:val="1"/>
   </w:num>
-  <w:num w:numId="17">
+  <w:num w:numId="17" w16cid:durableId="1742366661">
     <w:abstractNumId w:val="16"/>
   </w:num>
-  <w:num w:numId="18">
+  <w:num w:numId="18" w16cid:durableId="262225108">
     <w:abstractNumId w:val="8"/>
   </w:num>
-  <w:num w:numId="19">
+  <w:num w:numId="19" w16cid:durableId="1785071980">
     <w:abstractNumId w:val="9"/>
   </w:num>
-  <w:num w:numId="20">
+  <w:num w:numId="20" w16cid:durableId="1192719771">
     <w:abstractNumId w:val="11"/>
   </w:num>
 </w:numbering>
 </file>
 
 <file path=word/styles.xml><?xml version="1.0" encoding="utf-8"?>
-<w:styles xmlns:mc="http://schemas.openxmlformats.org/markup-compatibility/2006" xmlns:r="http://schemas.openxmlformats.org/officeDocument/2006/relationships" xmlns:w="http://schemas.openxmlformats.org/wordprocessingml/2006/main" xmlns:w14="http://schemas.microsoft.com/office/word/2010/wordml" xmlns:w15="http://schemas.microsoft.com/office/word/2012/wordml" mc:Ignorable="w14 w15">
+<w:styles xmlns:mc="http://schemas.openxmlformats.org/markup-compatibility/2006" xmlns:r="http://schemas.openxmlformats.org/officeDocument/2006/relationships" xmlns:w="http://schemas.openxmlformats.org/wordprocessingml/2006/main" xmlns:w14="http://schemas.microsoft.com/office/word/2010/wordml" xmlns:w15="http://schemas.microsoft.com/office/word/2012/wordml" xmlns:w16cex="http://schemas.microsoft.com/office/word/2018/wordml/cex" xmlns:w16cid="http://schemas.microsoft.com/office/word/2016/wordml/cid" xmlns:w16="http://schemas.microsoft.com/office/word/2018/wordml" xmlns:w16sdtdh="http://schemas.microsoft.com/office/word/2020/wordml/sdtdatahash" xmlns:w16se="http://schemas.microsoft.com/office/word/2015/wordml/symex" mc:Ignorable="w14 w15 w16se w16cid w16 w16cex w16sdtdh">
   <w:docDefaults>
     <w:rPrDefault>
       <w:rPr>
@@ -3081,7 +3301,7 @@
       </w:pPr>
     </w:pPrDefault>
   </w:docDefaults>
-  <w:latentStyles w:defLockedState="0" w:defUIPriority="99" w:defSemiHidden="0" w:defUnhideWhenUsed="0" w:defQFormat="0" w:count="371">
+  <w:latentStyles w:defLockedState="0" w:defUIPriority="99" w:defSemiHidden="0" w:defUnhideWhenUsed="0" w:defQFormat="0" w:count="376">
     <w:lsdException w:name="Normal" w:uiPriority="0" w:qFormat="1"/>
     <w:lsdException w:name="heading 1" w:uiPriority="9" w:qFormat="1"/>
     <w:lsdException w:name="heading 2" w:semiHidden="1" w:uiPriority="9" w:unhideWhenUsed="1" w:qFormat="1"/>
@@ -3187,7 +3407,6 @@
     <w:lsdException w:name="HTML Sample" w:semiHidden="1" w:unhideWhenUsed="1"/>
     <w:lsdException w:name="HTML Typewriter" w:semiHidden="1" w:unhideWhenUsed="1"/>
     <w:lsdException w:name="HTML Variable" w:semiHidden="1" w:unhideWhenUsed="1"/>
-    <w:lsdException w:name="Normal Table" w:semiHidden="1" w:unhideWhenUsed="1"/>
     <w:lsdException w:name="annotation subject" w:semiHidden="1" w:unhideWhenUsed="1"/>
     <w:lsdException w:name="No List" w:semiHidden="1" w:unhideWhenUsed="1"/>
     <w:lsdException w:name="Outline List 1" w:semiHidden="1" w:unhideWhenUsed="1"/>
@@ -3230,11 +3449,8 @@
     <w:lsdException w:name="Table Contemporary" w:semiHidden="1" w:unhideWhenUsed="1"/>
     <w:lsdException w:name="Table Elegant" w:semiHidden="1" w:unhideWhenUsed="1"/>
     <w:lsdException w:name="Table Professional" w:semiHidden="1" w:unhideWhenUsed="1"/>
-    <w:lsdException w:name="Table Subtle 1" w:semiHidden="1" w:unhideWhenUsed="1"/>
     <w:lsdException w:name="Table Subtle 2" w:semiHidden="1" w:unhideWhenUsed="1"/>
     <w:lsdException w:name="Table Web 1" w:semiHidden="1" w:unhideWhenUsed="1"/>
-    <w:lsdException w:name="Table Web 2" w:semiHidden="1" w:unhideWhenUsed="1"/>
-    <w:lsdException w:name="Table Web 3" w:semiHidden="1" w:unhideWhenUsed="1"/>
     <w:lsdException w:name="Balloon Text" w:semiHidden="1" w:unhideWhenUsed="1"/>
     <w:lsdException w:name="Table Grid" w:uiPriority="39"/>
     <w:lsdException w:name="Table Theme" w:semiHidden="1" w:unhideWhenUsed="1"/>
@@ -3453,6 +3669,11 @@
     <w:lsdException w:name="List Table 5 Dark Accent 6" w:uiPriority="50"/>
     <w:lsdException w:name="List Table 6 Colorful Accent 6" w:uiPriority="51"/>
     <w:lsdException w:name="List Table 7 Colorful Accent 6" w:uiPriority="52"/>
+    <w:lsdException w:name="Mention" w:semiHidden="1" w:unhideWhenUsed="1"/>
+    <w:lsdException w:name="Smart Hyperlink" w:semiHidden="1" w:unhideWhenUsed="1"/>
+    <w:lsdException w:name="Hashtag" w:semiHidden="1" w:unhideWhenUsed="1"/>
+    <w:lsdException w:name="Unresolved Mention" w:semiHidden="1" w:unhideWhenUsed="1"/>
+    <w:lsdException w:name="Smart Link" w:semiHidden="1" w:unhideWhenUsed="1"/>
   </w:latentStyles>
   <w:style w:type="paragraph" w:default="1" w:styleId="Normal">
     <w:name w:val="Normal"/>

</xml_diff>